<commit_message>
Agregamos el esqueleto del TP4
</commit_message>
<xml_diff>
--- a/ResumenProgramacion3.docx
+++ b/ResumenProgramacion3.docx
@@ -7,29 +7,20 @@
         <w:spacing w:after="0"/>
       </w:pPr>
       <w:r>
-        <w:t xml:space="preserve">Algoritmos de Ordenamiento </w:t>
-      </w:r>
-      <w:r>
-        <w:t xml:space="preserve">– </w:t>
-      </w:r>
-      <w:r>
-        <w:t>Árboles</w:t>
-      </w:r>
-    </w:p>
-    <w:p>
-      <w:pPr>
-        <w:spacing w:after="0"/>
-      </w:pPr>
-    </w:p>
-    <w:p>
-      <w:pPr>
-        <w:spacing w:after="0"/>
-      </w:pPr>
-      <w:r>
-        <w:t>Ordenamiento</w:t>
-      </w:r>
-      <w:r>
-        <w:t>:</w:t>
+        <w:t>Algoritmos de Ordenamiento – Árboles</w:t>
+      </w:r>
+    </w:p>
+    <w:p>
+      <w:pPr>
+        <w:spacing w:after="0"/>
+      </w:pPr>
+    </w:p>
+    <w:p>
+      <w:pPr>
+        <w:spacing w:after="0"/>
+      </w:pPr>
+      <w:r>
+        <w:t>Ordenamiento:</w:t>
       </w:r>
     </w:p>
     <w:p>
@@ -56,9 +47,6 @@
     <w:p>
       <w:pPr>
         <w:spacing w:after="0"/>
-        <w:rPr>
-          <w:lang w:val="en-US"/>
-        </w:rPr>
       </w:pPr>
     </w:p>
     <w:p>
@@ -144,6 +132,361 @@
         <w:rPr>
           <w:lang w:val="en-US"/>
         </w:rPr>
+        <w:t xml:space="preserve">=0; i &lt; </w:t>
+      </w:r>
+      <w:proofErr w:type="spellStart"/>
+      <w:r>
+        <w:rPr>
+          <w:lang w:val="en-US"/>
+        </w:rPr>
+        <w:t>A.length</w:t>
+      </w:r>
+      <w:proofErr w:type="spellEnd"/>
+      <w:r>
+        <w:rPr>
+          <w:lang w:val="en-US"/>
+        </w:rPr>
+        <w:t xml:space="preserve"> - 1; </w:t>
+      </w:r>
+      <w:proofErr w:type="spellStart"/>
+      <w:r>
+        <w:rPr>
+          <w:lang w:val="en-US"/>
+        </w:rPr>
+        <w:t>i</w:t>
+      </w:r>
+      <w:proofErr w:type="spellEnd"/>
+      <w:r>
+        <w:rPr>
+          <w:lang w:val="en-US"/>
+        </w:rPr>
+        <w:t xml:space="preserve">++) </w:t>
+      </w:r>
+      <w:r>
+        <w:rPr>
+          <w:lang w:val="en-US"/>
+        </w:rPr>
+        <w:t>{</w:t>
+      </w:r>
+    </w:p>
+    <w:p>
+      <w:pPr>
+        <w:spacing w:after="0"/>
+        <w:ind w:left="708" w:firstLine="708"/>
+        <w:rPr>
+          <w:lang w:val="en-US"/>
+        </w:rPr>
+      </w:pPr>
+      <w:r>
+        <w:rPr>
+          <w:lang w:val="en-US"/>
+        </w:rPr>
+        <w:t xml:space="preserve">for ( j=0; j &lt; </w:t>
+      </w:r>
+      <w:proofErr w:type="spellStart"/>
+      <w:r>
+        <w:rPr>
+          <w:lang w:val="en-US"/>
+        </w:rPr>
+        <w:t>A.length</w:t>
+      </w:r>
+      <w:proofErr w:type="spellEnd"/>
+      <w:r>
+        <w:rPr>
+          <w:lang w:val="en-US"/>
+        </w:rPr>
+        <w:t xml:space="preserve"> – </w:t>
+      </w:r>
+      <w:proofErr w:type="spellStart"/>
+      <w:r>
+        <w:rPr>
+          <w:lang w:val="en-US"/>
+        </w:rPr>
+        <w:t>i</w:t>
+      </w:r>
+      <w:proofErr w:type="spellEnd"/>
+      <w:r>
+        <w:rPr>
+          <w:lang w:val="en-US"/>
+        </w:rPr>
+        <w:t xml:space="preserve"> – 1 ; </w:t>
+      </w:r>
+      <w:proofErr w:type="spellStart"/>
+      <w:r>
+        <w:rPr>
+          <w:lang w:val="en-US"/>
+        </w:rPr>
+        <w:t>j++</w:t>
+      </w:r>
+      <w:proofErr w:type="spellEnd"/>
+      <w:r>
+        <w:rPr>
+          <w:lang w:val="en-US"/>
+        </w:rPr>
+        <w:t xml:space="preserve">) </w:t>
+      </w:r>
+      <w:r>
+        <w:rPr>
+          <w:lang w:val="en-US"/>
+        </w:rPr>
+        <w:t>{</w:t>
+      </w:r>
+    </w:p>
+    <w:p>
+      <w:pPr>
+        <w:spacing w:after="0"/>
+        <w:ind w:left="1416" w:firstLine="708"/>
+        <w:rPr>
+          <w:lang w:val="en-US"/>
+        </w:rPr>
+      </w:pPr>
+      <w:r>
+        <w:rPr>
+          <w:lang w:val="en-US"/>
+        </w:rPr>
+        <w:t>if (A[ j ] &gt; A[ j+1 ]) {</w:t>
+      </w:r>
+    </w:p>
+    <w:p>
+      <w:pPr>
+        <w:spacing w:after="0"/>
+        <w:ind w:left="2124" w:firstLine="708"/>
+        <w:rPr>
+          <w:lang w:val="en-US"/>
+        </w:rPr>
+      </w:pPr>
+      <w:r>
+        <w:rPr>
+          <w:lang w:val="en-US"/>
+        </w:rPr>
+        <w:t xml:space="preserve"> aux = A[ j+1 ];</w:t>
+      </w:r>
+    </w:p>
+    <w:p>
+      <w:pPr>
+        <w:spacing w:after="0"/>
+        <w:ind w:left="2124" w:firstLine="708"/>
+        <w:rPr>
+          <w:lang w:val="en-US"/>
+        </w:rPr>
+      </w:pPr>
+      <w:r>
+        <w:rPr>
+          <w:lang w:val="en-US"/>
+        </w:rPr>
+        <w:t xml:space="preserve"> A[ j+1 ] = A[ j ];</w:t>
+      </w:r>
+    </w:p>
+    <w:p>
+      <w:pPr>
+        <w:spacing w:after="0"/>
+        <w:ind w:left="2124" w:firstLine="708"/>
+        <w:rPr>
+          <w:lang w:val="en-US"/>
+        </w:rPr>
+      </w:pPr>
+      <w:r>
+        <w:rPr>
+          <w:lang w:val="en-US"/>
+        </w:rPr>
+        <w:t xml:space="preserve"> A[ j ] = aux; </w:t>
+      </w:r>
+    </w:p>
+    <w:p>
+      <w:pPr>
+        <w:spacing w:after="0"/>
+        <w:ind w:left="1416" w:firstLine="708"/>
+        <w:rPr>
+          <w:lang w:val="en-US"/>
+        </w:rPr>
+      </w:pPr>
+      <w:r>
+        <w:rPr>
+          <w:lang w:val="en-US"/>
+        </w:rPr>
+        <w:t>}</w:t>
+      </w:r>
+    </w:p>
+    <w:p>
+      <w:pPr>
+        <w:spacing w:after="0"/>
+        <w:ind w:left="708" w:firstLine="708"/>
+        <w:rPr>
+          <w:lang w:val="en-US"/>
+        </w:rPr>
+      </w:pPr>
+      <w:r>
+        <w:rPr>
+          <w:lang w:val="en-US"/>
+        </w:rPr>
+        <w:t>}</w:t>
+      </w:r>
+    </w:p>
+    <w:p>
+      <w:pPr>
+        <w:spacing w:after="0"/>
+        <w:ind w:left="708"/>
+        <w:rPr>
+          <w:lang w:val="en-US"/>
+        </w:rPr>
+      </w:pPr>
+      <w:r>
+        <w:rPr>
+          <w:lang w:val="en-US"/>
+        </w:rPr>
+        <w:t>}</w:t>
+      </w:r>
+    </w:p>
+    <w:p>
+      <w:pPr>
+        <w:spacing w:after="0"/>
+        <w:rPr>
+          <w:lang w:val="en-US"/>
+        </w:rPr>
+      </w:pPr>
+      <w:r>
+        <w:rPr>
+          <w:lang w:val="en-US"/>
+        </w:rPr>
+        <w:t>}</w:t>
+      </w:r>
+    </w:p>
+    <w:p>
+      <w:pPr>
+        <w:spacing w:after="0"/>
+        <w:rPr>
+          <w:lang w:val="en-US"/>
+        </w:rPr>
+      </w:pPr>
+    </w:p>
+    <w:p>
+      <w:pPr>
+        <w:spacing w:after="0"/>
+        <w:rPr>
+          <w:lang w:val="en-US"/>
+        </w:rPr>
+      </w:pPr>
+    </w:p>
+    <w:p>
+      <w:pPr>
+        <w:spacing w:after="0"/>
+        <w:rPr>
+          <w:lang w:val="en-US"/>
+        </w:rPr>
+      </w:pPr>
+    </w:p>
+    <w:p>
+      <w:pPr>
+        <w:spacing w:after="0"/>
+        <w:rPr>
+          <w:lang w:val="en-US"/>
+        </w:rPr>
+      </w:pPr>
+    </w:p>
+    <w:p>
+      <w:pPr>
+        <w:spacing w:after="0"/>
+        <w:rPr>
+          <w:lang w:val="en-US"/>
+        </w:rPr>
+      </w:pPr>
+      <w:r>
+        <w:rPr>
+          <w:lang w:val="en-US"/>
+        </w:rPr>
+        <w:t xml:space="preserve">public void </w:t>
+      </w:r>
+      <w:proofErr w:type="spellStart"/>
+      <w:r>
+        <w:rPr>
+          <w:lang w:val="en-US"/>
+        </w:rPr>
+        <w:t>bubbleSortAdapt</w:t>
+      </w:r>
+      <w:proofErr w:type="spellEnd"/>
+      <w:r>
+        <w:rPr>
+          <w:lang w:val="en-US"/>
+        </w:rPr>
+        <w:t xml:space="preserve">(int[] </w:t>
+      </w:r>
+      <w:proofErr w:type="spellStart"/>
+      <w:r>
+        <w:rPr>
+          <w:lang w:val="en-US"/>
+        </w:rPr>
+        <w:t>arr</w:t>
+      </w:r>
+      <w:proofErr w:type="spellEnd"/>
+      <w:r>
+        <w:rPr>
+          <w:lang w:val="en-US"/>
+        </w:rPr>
+        <w:t>) {</w:t>
+      </w:r>
+    </w:p>
+    <w:p>
+      <w:pPr>
+        <w:spacing w:after="0"/>
+        <w:ind w:firstLine="708"/>
+        <w:rPr>
+          <w:lang w:val="en-US"/>
+        </w:rPr>
+      </w:pPr>
+      <w:proofErr w:type="spellStart"/>
+      <w:r>
+        <w:rPr>
+          <w:lang w:val="en-US"/>
+        </w:rPr>
+        <w:t>boolean</w:t>
+      </w:r>
+      <w:proofErr w:type="spellEnd"/>
+      <w:r>
+        <w:rPr>
+          <w:lang w:val="en-US"/>
+        </w:rPr>
+        <w:t xml:space="preserve"> swapped = true; int j = 0; int </w:t>
+      </w:r>
+      <w:proofErr w:type="spellStart"/>
+      <w:r>
+        <w:rPr>
+          <w:lang w:val="en-US"/>
+        </w:rPr>
+        <w:t>tmp</w:t>
+      </w:r>
+      <w:proofErr w:type="spellEnd"/>
+      <w:r>
+        <w:rPr>
+          <w:lang w:val="en-US"/>
+        </w:rPr>
+        <w:t xml:space="preserve">; while (swapped) { swapped = false; </w:t>
+      </w:r>
+      <w:proofErr w:type="spellStart"/>
+      <w:r>
+        <w:rPr>
+          <w:lang w:val="en-US"/>
+        </w:rPr>
+        <w:t>j++</w:t>
+      </w:r>
+      <w:proofErr w:type="spellEnd"/>
+      <w:r>
+        <w:rPr>
+          <w:lang w:val="en-US"/>
+        </w:rPr>
+        <w:t xml:space="preserve">; for (int </w:t>
+      </w:r>
+      <w:proofErr w:type="spellStart"/>
+      <w:r>
+        <w:rPr>
+          <w:lang w:val="en-US"/>
+        </w:rPr>
+        <w:t>i</w:t>
+      </w:r>
+      <w:proofErr w:type="spellEnd"/>
+      <w:r>
+        <w:rPr>
+          <w:lang w:val="en-US"/>
+        </w:rPr>
         <w:t xml:space="preserve">=0; </w:t>
       </w:r>
       <w:proofErr w:type="spellStart"/>
@@ -158,21 +501,21 @@
         <w:rPr>
           <w:lang w:val="en-US"/>
         </w:rPr>
-        <w:t xml:space="preserve"> &lt; </w:t>
-      </w:r>
-      <w:proofErr w:type="spellStart"/>
-      <w:r>
-        <w:rPr>
-          <w:lang w:val="en-US"/>
-        </w:rPr>
-        <w:t>A.length</w:t>
-      </w:r>
-      <w:proofErr w:type="spellEnd"/>
-      <w:r>
-        <w:rPr>
-          <w:lang w:val="en-US"/>
-        </w:rPr>
-        <w:t xml:space="preserve"> - 1; </w:t>
+        <w:t xml:space="preserve"> </w:t>
+      </w:r>
+      <w:proofErr w:type="spellStart"/>
+      <w:r>
+        <w:rPr>
+          <w:lang w:val="en-US"/>
+        </w:rPr>
+        <w:t>arr</w:t>
+      </w:r>
+      <w:proofErr w:type="spellEnd"/>
+      <w:r>
+        <w:rPr>
+          <w:lang w:val="en-US"/>
+        </w:rPr>
+        <w:t>[</w:t>
       </w:r>
       <w:proofErr w:type="spellStart"/>
       <w:r>
@@ -186,42 +529,35 @@
         <w:rPr>
           <w:lang w:val="en-US"/>
         </w:rPr>
-        <w:t xml:space="preserve">++) </w:t>
-      </w:r>
-      <w:r>
-        <w:rPr>
-          <w:lang w:val="en-US"/>
-        </w:rPr>
-        <w:t>{</w:t>
-      </w:r>
-    </w:p>
-    <w:p>
-      <w:pPr>
-        <w:spacing w:after="0"/>
-        <w:ind w:left="708" w:firstLine="708"/>
-        <w:rPr>
-          <w:lang w:val="en-US"/>
-        </w:rPr>
-      </w:pPr>
-      <w:r>
-        <w:rPr>
-          <w:lang w:val="en-US"/>
-        </w:rPr>
-        <w:t xml:space="preserve">for ( j=0; j &lt; </w:t>
-      </w:r>
-      <w:proofErr w:type="spellStart"/>
-      <w:r>
-        <w:rPr>
-          <w:lang w:val="en-US"/>
-        </w:rPr>
-        <w:t>A.length</w:t>
-      </w:r>
-      <w:proofErr w:type="spellEnd"/>
-      <w:r>
-        <w:rPr>
-          <w:lang w:val="en-US"/>
-        </w:rPr>
-        <w:t xml:space="preserve"> – </w:t>
+        <w:t xml:space="preserve"> + 1]) { </w:t>
+      </w:r>
+      <w:proofErr w:type="spellStart"/>
+      <w:r>
+        <w:rPr>
+          <w:lang w:val="en-US"/>
+        </w:rPr>
+        <w:t>tmp</w:t>
+      </w:r>
+      <w:proofErr w:type="spellEnd"/>
+      <w:r>
+        <w:rPr>
+          <w:lang w:val="en-US"/>
+        </w:rPr>
+        <w:t xml:space="preserve"> = </w:t>
+      </w:r>
+      <w:proofErr w:type="spellStart"/>
+      <w:r>
+        <w:rPr>
+          <w:lang w:val="en-US"/>
+        </w:rPr>
+        <w:t>arr</w:t>
+      </w:r>
+      <w:proofErr w:type="spellEnd"/>
+      <w:r>
+        <w:rPr>
+          <w:lang w:val="en-US"/>
+        </w:rPr>
+        <w:t>[</w:t>
       </w:r>
       <w:proofErr w:type="spellStart"/>
       <w:r>
@@ -235,206 +571,7 @@
         <w:rPr>
           <w:lang w:val="en-US"/>
         </w:rPr>
-        <w:t xml:space="preserve"> – 1 ; </w:t>
-      </w:r>
-      <w:proofErr w:type="spellStart"/>
-      <w:r>
-        <w:rPr>
-          <w:lang w:val="en-US"/>
-        </w:rPr>
-        <w:t>j++</w:t>
-      </w:r>
-      <w:proofErr w:type="spellEnd"/>
-      <w:r>
-        <w:rPr>
-          <w:lang w:val="en-US"/>
-        </w:rPr>
-        <w:t xml:space="preserve">) </w:t>
-      </w:r>
-      <w:r>
-        <w:rPr>
-          <w:lang w:val="en-US"/>
-        </w:rPr>
-        <w:t>{</w:t>
-      </w:r>
-    </w:p>
-    <w:p>
-      <w:pPr>
-        <w:spacing w:after="0"/>
-        <w:ind w:left="1416" w:firstLine="708"/>
-        <w:rPr>
-          <w:lang w:val="en-US"/>
-        </w:rPr>
-      </w:pPr>
-      <w:r>
-        <w:rPr>
-          <w:lang w:val="en-US"/>
-        </w:rPr>
-        <w:t>if (A[ j ] &gt; A[ j+1 ]) {</w:t>
-      </w:r>
-    </w:p>
-    <w:p>
-      <w:pPr>
-        <w:spacing w:after="0"/>
-        <w:ind w:left="2124" w:firstLine="708"/>
-        <w:rPr>
-          <w:lang w:val="en-US"/>
-        </w:rPr>
-      </w:pPr>
-      <w:r>
-        <w:rPr>
-          <w:lang w:val="en-US"/>
-        </w:rPr>
-        <w:t xml:space="preserve"> aux = A[ j+1 ];</w:t>
-      </w:r>
-    </w:p>
-    <w:p>
-      <w:pPr>
-        <w:spacing w:after="0"/>
-        <w:ind w:left="2124" w:firstLine="708"/>
-        <w:rPr>
-          <w:lang w:val="en-US"/>
-        </w:rPr>
-      </w:pPr>
-      <w:r>
-        <w:rPr>
-          <w:lang w:val="en-US"/>
-        </w:rPr>
-        <w:t xml:space="preserve"> A[ j+1 ] = A[ j ];</w:t>
-      </w:r>
-    </w:p>
-    <w:p>
-      <w:pPr>
-        <w:spacing w:after="0"/>
-        <w:ind w:left="2124" w:firstLine="708"/>
-        <w:rPr>
-          <w:lang w:val="en-US"/>
-        </w:rPr>
-      </w:pPr>
-      <w:r>
-        <w:rPr>
-          <w:lang w:val="en-US"/>
-        </w:rPr>
-        <w:t xml:space="preserve"> A[ j ] = aux; </w:t>
-      </w:r>
-    </w:p>
-    <w:p>
-      <w:pPr>
-        <w:spacing w:after="0"/>
-        <w:ind w:left="1416" w:firstLine="708"/>
-        <w:rPr>
-          <w:lang w:val="en-US"/>
-        </w:rPr>
-      </w:pPr>
-      <w:r>
-        <w:rPr>
-          <w:lang w:val="en-US"/>
-        </w:rPr>
-        <w:t>}</w:t>
-      </w:r>
-    </w:p>
-    <w:p>
-      <w:pPr>
-        <w:spacing w:after="0"/>
-        <w:ind w:left="708" w:firstLine="708"/>
-        <w:rPr>
-          <w:lang w:val="en-US"/>
-        </w:rPr>
-      </w:pPr>
-      <w:r>
-        <w:rPr>
-          <w:lang w:val="en-US"/>
-        </w:rPr>
-        <w:t>}</w:t>
-      </w:r>
-    </w:p>
-    <w:p>
-      <w:pPr>
-        <w:spacing w:after="0"/>
-        <w:ind w:left="708"/>
-        <w:rPr>
-          <w:lang w:val="en-US"/>
-        </w:rPr>
-      </w:pPr>
-      <w:r>
-        <w:rPr>
-          <w:lang w:val="en-US"/>
-        </w:rPr>
-        <w:t>}</w:t>
-      </w:r>
-    </w:p>
-    <w:p>
-      <w:pPr>
-        <w:spacing w:after="0"/>
-        <w:rPr>
-          <w:lang w:val="en-US"/>
-        </w:rPr>
-      </w:pPr>
-      <w:r>
-        <w:rPr>
-          <w:lang w:val="en-US"/>
-        </w:rPr>
-        <w:t>}</w:t>
-      </w:r>
-    </w:p>
-    <w:p>
-      <w:pPr>
-        <w:spacing w:after="0"/>
-        <w:rPr>
-          <w:lang w:val="en-US"/>
-        </w:rPr>
-      </w:pPr>
-    </w:p>
-    <w:p>
-      <w:pPr>
-        <w:spacing w:after="0"/>
-        <w:rPr>
-          <w:lang w:val="en-US"/>
-        </w:rPr>
-      </w:pPr>
-    </w:p>
-    <w:p>
-      <w:pPr>
-        <w:spacing w:after="0"/>
-        <w:rPr>
-          <w:lang w:val="en-US"/>
-        </w:rPr>
-      </w:pPr>
-    </w:p>
-    <w:p>
-      <w:pPr>
-        <w:spacing w:after="0"/>
-        <w:rPr>
-          <w:lang w:val="en-US"/>
-        </w:rPr>
-      </w:pPr>
-    </w:p>
-    <w:p>
-      <w:pPr>
-        <w:spacing w:after="0"/>
-        <w:rPr>
-          <w:lang w:val="en-US"/>
-        </w:rPr>
-      </w:pPr>
-      <w:r>
-        <w:rPr>
-          <w:lang w:val="en-US"/>
-        </w:rPr>
-        <w:t xml:space="preserve">public void </w:t>
-      </w:r>
-      <w:proofErr w:type="spellStart"/>
-      <w:r>
-        <w:rPr>
-          <w:lang w:val="en-US"/>
-        </w:rPr>
-        <w:t>bubbleSortAdapt</w:t>
-      </w:r>
-      <w:proofErr w:type="spellEnd"/>
-      <w:r>
-        <w:rPr>
-          <w:lang w:val="en-US"/>
-        </w:rPr>
-        <w:t xml:space="preserve">(int[] </w:t>
+        <w:t xml:space="preserve">]; </w:t>
       </w:r>
       <w:proofErr w:type="spellStart"/>
       <w:r>
@@ -448,30 +585,77 @@
         <w:rPr>
           <w:lang w:val="en-US"/>
         </w:rPr>
-        <w:t>) {</w:t>
-      </w:r>
-    </w:p>
-    <w:p>
-      <w:pPr>
-        <w:spacing w:after="0"/>
-        <w:ind w:firstLine="708"/>
-        <w:rPr>
-          <w:lang w:val="en-US"/>
-        </w:rPr>
-      </w:pPr>
-      <w:proofErr w:type="spellStart"/>
-      <w:r>
-        <w:rPr>
-          <w:lang w:val="en-US"/>
-        </w:rPr>
-        <w:t>boolean</w:t>
-      </w:r>
-      <w:proofErr w:type="spellEnd"/>
-      <w:r>
-        <w:rPr>
-          <w:lang w:val="en-US"/>
-        </w:rPr>
-        <w:t xml:space="preserve"> swapped = true; int j = 0; int </w:t>
+        <w:t>[</w:t>
+      </w:r>
+      <w:proofErr w:type="spellStart"/>
+      <w:r>
+        <w:rPr>
+          <w:lang w:val="en-US"/>
+        </w:rPr>
+        <w:t>i</w:t>
+      </w:r>
+      <w:proofErr w:type="spellEnd"/>
+      <w:r>
+        <w:rPr>
+          <w:lang w:val="en-US"/>
+        </w:rPr>
+        <w:t xml:space="preserve">] = </w:t>
+      </w:r>
+      <w:proofErr w:type="spellStart"/>
+      <w:r>
+        <w:rPr>
+          <w:lang w:val="en-US"/>
+        </w:rPr>
+        <w:t>arr</w:t>
+      </w:r>
+      <w:proofErr w:type="spellEnd"/>
+      <w:r>
+        <w:rPr>
+          <w:lang w:val="en-US"/>
+        </w:rPr>
+        <w:t>[</w:t>
+      </w:r>
+      <w:proofErr w:type="spellStart"/>
+      <w:r>
+        <w:rPr>
+          <w:lang w:val="en-US"/>
+        </w:rPr>
+        <w:t>i</w:t>
+      </w:r>
+      <w:proofErr w:type="spellEnd"/>
+      <w:r>
+        <w:rPr>
+          <w:lang w:val="en-US"/>
+        </w:rPr>
+        <w:t xml:space="preserve"> + 1]; </w:t>
+      </w:r>
+      <w:proofErr w:type="spellStart"/>
+      <w:r>
+        <w:rPr>
+          <w:lang w:val="en-US"/>
+        </w:rPr>
+        <w:t>arr</w:t>
+      </w:r>
+      <w:proofErr w:type="spellEnd"/>
+      <w:r>
+        <w:rPr>
+          <w:lang w:val="en-US"/>
+        </w:rPr>
+        <w:t>[</w:t>
+      </w:r>
+      <w:proofErr w:type="spellStart"/>
+      <w:r>
+        <w:rPr>
+          <w:lang w:val="en-US"/>
+        </w:rPr>
+        <w:t>i</w:t>
+      </w:r>
+      <w:proofErr w:type="spellEnd"/>
+      <w:r>
+        <w:rPr>
+          <w:lang w:val="en-US"/>
+        </w:rPr>
+        <w:t xml:space="preserve"> + 1] = </w:t>
       </w:r>
       <w:proofErr w:type="spellStart"/>
       <w:r>
@@ -485,217 +669,13 @@
         <w:rPr>
           <w:lang w:val="en-US"/>
         </w:rPr>
-        <w:t xml:space="preserve">; while (swapped) { swapped = false; </w:t>
-      </w:r>
-      <w:proofErr w:type="spellStart"/>
-      <w:r>
-        <w:rPr>
-          <w:lang w:val="en-US"/>
-        </w:rPr>
-        <w:t>j++</w:t>
-      </w:r>
-      <w:proofErr w:type="spellEnd"/>
-      <w:r>
-        <w:rPr>
-          <w:lang w:val="en-US"/>
-        </w:rPr>
-        <w:t xml:space="preserve">; for (int </w:t>
-      </w:r>
-      <w:proofErr w:type="spellStart"/>
-      <w:r>
-        <w:rPr>
-          <w:lang w:val="en-US"/>
-        </w:rPr>
-        <w:t>i</w:t>
-      </w:r>
-      <w:proofErr w:type="spellEnd"/>
-      <w:r>
-        <w:rPr>
-          <w:lang w:val="en-US"/>
-        </w:rPr>
-        <w:t xml:space="preserve">=0; </w:t>
-      </w:r>
-      <w:proofErr w:type="spellStart"/>
-      <w:r>
-        <w:rPr>
-          <w:lang w:val="en-US"/>
-        </w:rPr>
-        <w:t>i</w:t>
-      </w:r>
-      <w:proofErr w:type="spellEnd"/>
-      <w:r>
-        <w:rPr>
-          <w:lang w:val="en-US"/>
-        </w:rPr>
-        <w:t xml:space="preserve"> </w:t>
-      </w:r>
-      <w:proofErr w:type="spellStart"/>
-      <w:r>
-        <w:rPr>
-          <w:lang w:val="en-US"/>
-        </w:rPr>
-        <w:t>arr</w:t>
-      </w:r>
-      <w:proofErr w:type="spellEnd"/>
-      <w:r>
-        <w:rPr>
-          <w:lang w:val="en-US"/>
-        </w:rPr>
-        <w:t>[</w:t>
-      </w:r>
-      <w:proofErr w:type="spellStart"/>
-      <w:r>
-        <w:rPr>
-          <w:lang w:val="en-US"/>
-        </w:rPr>
-        <w:t>i</w:t>
-      </w:r>
-      <w:proofErr w:type="spellEnd"/>
-      <w:r>
-        <w:rPr>
-          <w:lang w:val="en-US"/>
-        </w:rPr>
-        <w:t xml:space="preserve"> + 1]) { </w:t>
-      </w:r>
-      <w:proofErr w:type="spellStart"/>
-      <w:r>
-        <w:rPr>
-          <w:lang w:val="en-US"/>
-        </w:rPr>
-        <w:t>tmp</w:t>
-      </w:r>
-      <w:proofErr w:type="spellEnd"/>
-      <w:r>
-        <w:rPr>
-          <w:lang w:val="en-US"/>
-        </w:rPr>
-        <w:t xml:space="preserve"> = </w:t>
-      </w:r>
-      <w:proofErr w:type="spellStart"/>
-      <w:r>
-        <w:rPr>
-          <w:lang w:val="en-US"/>
-        </w:rPr>
-        <w:t>arr</w:t>
-      </w:r>
-      <w:proofErr w:type="spellEnd"/>
-      <w:r>
-        <w:rPr>
-          <w:lang w:val="en-US"/>
-        </w:rPr>
-        <w:t>[</w:t>
-      </w:r>
-      <w:proofErr w:type="spellStart"/>
-      <w:r>
-        <w:rPr>
-          <w:lang w:val="en-US"/>
-        </w:rPr>
-        <w:t>i</w:t>
-      </w:r>
-      <w:proofErr w:type="spellEnd"/>
-      <w:r>
-        <w:rPr>
-          <w:lang w:val="en-US"/>
-        </w:rPr>
-        <w:t xml:space="preserve">]; </w:t>
-      </w:r>
-      <w:proofErr w:type="spellStart"/>
-      <w:r>
-        <w:rPr>
-          <w:lang w:val="en-US"/>
-        </w:rPr>
-        <w:t>arr</w:t>
-      </w:r>
-      <w:proofErr w:type="spellEnd"/>
-      <w:r>
-        <w:rPr>
-          <w:lang w:val="en-US"/>
-        </w:rPr>
-        <w:t>[</w:t>
-      </w:r>
-      <w:proofErr w:type="spellStart"/>
-      <w:r>
-        <w:rPr>
-          <w:lang w:val="en-US"/>
-        </w:rPr>
-        <w:t>i</w:t>
-      </w:r>
-      <w:proofErr w:type="spellEnd"/>
-      <w:r>
-        <w:rPr>
-          <w:lang w:val="en-US"/>
-        </w:rPr>
-        <w:t xml:space="preserve">] = </w:t>
-      </w:r>
-      <w:proofErr w:type="spellStart"/>
-      <w:r>
-        <w:rPr>
-          <w:lang w:val="en-US"/>
-        </w:rPr>
-        <w:t>arr</w:t>
-      </w:r>
-      <w:proofErr w:type="spellEnd"/>
-      <w:r>
-        <w:rPr>
-          <w:lang w:val="en-US"/>
-        </w:rPr>
-        <w:t>[</w:t>
-      </w:r>
-      <w:proofErr w:type="spellStart"/>
-      <w:r>
-        <w:rPr>
-          <w:lang w:val="en-US"/>
-        </w:rPr>
-        <w:t>i</w:t>
-      </w:r>
-      <w:proofErr w:type="spellEnd"/>
-      <w:r>
-        <w:rPr>
-          <w:lang w:val="en-US"/>
-        </w:rPr>
-        <w:t xml:space="preserve"> + 1]; </w:t>
-      </w:r>
-      <w:proofErr w:type="spellStart"/>
-      <w:r>
-        <w:rPr>
-          <w:lang w:val="en-US"/>
-        </w:rPr>
-        <w:t>arr</w:t>
-      </w:r>
-      <w:proofErr w:type="spellEnd"/>
-      <w:r>
-        <w:rPr>
-          <w:lang w:val="en-US"/>
-        </w:rPr>
-        <w:t>[</w:t>
-      </w:r>
-      <w:proofErr w:type="spellStart"/>
-      <w:r>
-        <w:rPr>
-          <w:lang w:val="en-US"/>
-        </w:rPr>
-        <w:t>i</w:t>
-      </w:r>
-      <w:proofErr w:type="spellEnd"/>
-      <w:r>
-        <w:rPr>
-          <w:lang w:val="en-US"/>
-        </w:rPr>
-        <w:t xml:space="preserve"> + 1] = </w:t>
-      </w:r>
-      <w:proofErr w:type="spellStart"/>
-      <w:r>
-        <w:rPr>
-          <w:lang w:val="en-US"/>
-        </w:rPr>
-        <w:t>tmp</w:t>
-      </w:r>
-      <w:proofErr w:type="spellEnd"/>
-      <w:r>
-        <w:rPr>
-          <w:lang w:val="en-US"/>
-        </w:rPr>
         <w:t>; swapped = true; } } } }</w:t>
+      </w:r>
+      <w:r>
+        <w:rPr>
+          <w:lang w:val="en-US"/>
+        </w:rPr>
+        <w:tab/>
       </w:r>
     </w:p>
     <w:sectPr>

</xml_diff>